<commit_message>
vault backup: 2025-06-09 17:13:58
</commit_message>
<xml_diff>
--- a/Centennial/Summer-Term3/COMP301-Unix/Assignment2_LucasVandermaarel.docx
+++ b/Centennial/Summer-Term3/COMP301-Unix/Assignment2_LucasVandermaarel.docx
@@ -195,24 +195,12 @@
     <w:p/>
     <w:p>
       <w:r>
-        <w:t xml:space="preserve">The lowest score of </w:t>
-      </w:r>
-      <w:r>
-        <w:t>85 90 75 60 95</w:t>
-      </w:r>
-      <w:r>
-        <w:t xml:space="preserve"> is 60 and is the only score present in lowestscore.txt</w:t>
+        <w:t>The lowest score of 85 90 75 60 95 is 60 and is the only score present in lowestscore.txt</w:t>
       </w:r>
     </w:p>
     <w:p>
       <w:r>
-        <w:t xml:space="preserve">The highest score of </w:t>
-      </w:r>
-      <w:r>
-        <w:t>85 90 75 60 95</w:t>
-      </w:r>
-      <w:r>
-        <w:t xml:space="preserve"> is 95 and is the only score present in highestscore.txt</w:t>
+        <w:t>The highest score of 85 90 75 60 95 is 95 and is the only score present in highestscore.txt</w:t>
       </w:r>
     </w:p>
     <w:p>
@@ -230,6 +218,9 @@
     </w:p>
     <w:p>
       <w:r>
+        <w:rPr>
+          <w:noProof/>
+        </w:rPr>
         <w:drawing>
           <wp:anchor distT="0" distB="0" distL="114300" distR="114300" simplePos="0" relativeHeight="251660288" behindDoc="0" locked="0" layoutInCell="1" allowOverlap="1" wp14:anchorId="2F40982F" wp14:editId="08FC1C5A">
             <wp:simplePos x="0" y="0"/>
@@ -313,6 +304,9 @@
         </w:rPr>
       </w:pPr>
       <w:r>
+        <w:rPr>
+          <w:noProof/>
+        </w:rPr>
         <w:lastRenderedPageBreak/>
         <w:drawing>
           <wp:anchor distT="0" distB="0" distL="114300" distR="114300" simplePos="0" relativeHeight="251661312" behindDoc="0" locked="0" layoutInCell="1" allowOverlap="1" wp14:anchorId="71180176" wp14:editId="16322023">
@@ -386,6 +380,227 @@
         <w:t>https://github.com/Lvande10/COMP301-403/tree/main/Assignment2</w:t>
       </w:r>
     </w:p>
+    <w:p/>
+    <w:p>
+      <w:r>
+        <w:lastRenderedPageBreak/>
+        <w:drawing>
+          <wp:anchor distT="0" distB="0" distL="114300" distR="114300" simplePos="0" relativeHeight="251663360" behindDoc="0" locked="0" layoutInCell="1" allowOverlap="1" wp14:anchorId="1C1019E9" wp14:editId="556D93F0">
+            <wp:simplePos x="0" y="0"/>
+            <wp:positionH relativeFrom="margin">
+              <wp:posOffset>-571500</wp:posOffset>
+            </wp:positionH>
+            <wp:positionV relativeFrom="paragraph">
+              <wp:posOffset>2000250</wp:posOffset>
+            </wp:positionV>
+            <wp:extent cx="7203440" cy="1876425"/>
+            <wp:effectExtent l="0" t="0" r="0" b="9525"/>
+            <wp:wrapSquare wrapText="bothSides"/>
+            <wp:docPr id="883835718" name="Picture 1" descr="A screenshot of a computer&#10;&#10;AI-generated content may be incorrect."/>
+            <wp:cNvGraphicFramePr>
+              <a:graphicFrameLocks xmlns:a="http://schemas.openxmlformats.org/drawingml/2006/main" noChangeAspect="1"/>
+            </wp:cNvGraphicFramePr>
+            <a:graphic xmlns:a="http://schemas.openxmlformats.org/drawingml/2006/main">
+              <a:graphicData uri="http://schemas.openxmlformats.org/drawingml/2006/picture">
+                <pic:pic xmlns:pic="http://schemas.openxmlformats.org/drawingml/2006/picture">
+                  <pic:nvPicPr>
+                    <pic:cNvPr id="883835718" name="Picture 1" descr="A screenshot of a computer&#10;&#10;AI-generated content may be incorrect."/>
+                    <pic:cNvPicPr/>
+                  </pic:nvPicPr>
+                  <pic:blipFill>
+                    <a:blip r:embed="rId9">
+                      <a:extLst>
+                        <a:ext uri="{28A0092B-C50C-407E-A947-70E740481C1C}">
+                          <a14:useLocalDpi xmlns:a14="http://schemas.microsoft.com/office/drawing/2010/main" val="0"/>
+                        </a:ext>
+                      </a:extLst>
+                    </a:blip>
+                    <a:stretch>
+                      <a:fillRect/>
+                    </a:stretch>
+                  </pic:blipFill>
+                  <pic:spPr>
+                    <a:xfrm>
+                      <a:off x="0" y="0"/>
+                      <a:ext cx="7203440" cy="1876425"/>
+                    </a:xfrm>
+                    <a:prstGeom prst="rect">
+                      <a:avLst/>
+                    </a:prstGeom>
+                  </pic:spPr>
+                </pic:pic>
+              </a:graphicData>
+            </a:graphic>
+            <wp14:sizeRelH relativeFrom="margin">
+              <wp14:pctWidth>0</wp14:pctWidth>
+            </wp14:sizeRelH>
+            <wp14:sizeRelV relativeFrom="margin">
+              <wp14:pctHeight>0</wp14:pctHeight>
+            </wp14:sizeRelV>
+          </wp:anchor>
+        </w:drawing>
+      </w:r>
+      <w:r>
+        <w:drawing>
+          <wp:anchor distT="0" distB="0" distL="114300" distR="114300" simplePos="0" relativeHeight="251662336" behindDoc="0" locked="0" layoutInCell="1" allowOverlap="1" wp14:anchorId="14BA50F1" wp14:editId="488223F6">
+            <wp:simplePos x="0" y="0"/>
+            <wp:positionH relativeFrom="margin">
+              <wp:align>center</wp:align>
+            </wp:positionH>
+            <wp:positionV relativeFrom="paragraph">
+              <wp:posOffset>247650</wp:posOffset>
+            </wp:positionV>
+            <wp:extent cx="7287290" cy="1504950"/>
+            <wp:effectExtent l="0" t="0" r="8890" b="0"/>
+            <wp:wrapSquare wrapText="bothSides"/>
+            <wp:docPr id="928733427" name="Picture 1" descr="A screenshot of a computer&#10;&#10;AI-generated content may be incorrect."/>
+            <wp:cNvGraphicFramePr>
+              <a:graphicFrameLocks xmlns:a="http://schemas.openxmlformats.org/drawingml/2006/main" noChangeAspect="1"/>
+            </wp:cNvGraphicFramePr>
+            <a:graphic xmlns:a="http://schemas.openxmlformats.org/drawingml/2006/main">
+              <a:graphicData uri="http://schemas.openxmlformats.org/drawingml/2006/picture">
+                <pic:pic xmlns:pic="http://schemas.openxmlformats.org/drawingml/2006/picture">
+                  <pic:nvPicPr>
+                    <pic:cNvPr id="928733427" name="Picture 1" descr="A screenshot of a computer&#10;&#10;AI-generated content may be incorrect."/>
+                    <pic:cNvPicPr/>
+                  </pic:nvPicPr>
+                  <pic:blipFill>
+                    <a:blip r:embed="rId10">
+                      <a:extLst>
+                        <a:ext uri="{28A0092B-C50C-407E-A947-70E740481C1C}">
+                          <a14:useLocalDpi xmlns:a14="http://schemas.microsoft.com/office/drawing/2010/main" val="0"/>
+                        </a:ext>
+                      </a:extLst>
+                    </a:blip>
+                    <a:stretch>
+                      <a:fillRect/>
+                    </a:stretch>
+                  </pic:blipFill>
+                  <pic:spPr>
+                    <a:xfrm>
+                      <a:off x="0" y="0"/>
+                      <a:ext cx="7287290" cy="1504950"/>
+                    </a:xfrm>
+                    <a:prstGeom prst="rect">
+                      <a:avLst/>
+                    </a:prstGeom>
+                  </pic:spPr>
+                </pic:pic>
+              </a:graphicData>
+            </a:graphic>
+            <wp14:sizeRelH relativeFrom="margin">
+              <wp14:pctWidth>0</wp14:pctWidth>
+            </wp14:sizeRelH>
+            <wp14:sizeRelV relativeFrom="margin">
+              <wp14:pctHeight>0</wp14:pctHeight>
+            </wp14:sizeRelV>
+          </wp:anchor>
+        </w:drawing>
+      </w:r>
+      <w:r>
+        <w:t>Upon starting the script, it prompts user to enter no less than 6 grades.</w:t>
+      </w:r>
+      <w:r>
+        <w:br/>
+        <w:t>The user can enter in multiple values since we are reading for an array.</w:t>
+      </w:r>
+    </w:p>
+    <w:p>
+      <w:r>
+        <w:drawing>
+          <wp:anchor distT="0" distB="0" distL="114300" distR="114300" simplePos="0" relativeHeight="251664384" behindDoc="0" locked="0" layoutInCell="1" allowOverlap="1" wp14:anchorId="6D17BF1F" wp14:editId="0CA5CCF2">
+            <wp:simplePos x="0" y="0"/>
+            <wp:positionH relativeFrom="margin">
+              <wp:posOffset>-666750</wp:posOffset>
+            </wp:positionH>
+            <wp:positionV relativeFrom="paragraph">
+              <wp:posOffset>2349500</wp:posOffset>
+            </wp:positionV>
+            <wp:extent cx="7391400" cy="2406015"/>
+            <wp:effectExtent l="0" t="0" r="0" b="0"/>
+            <wp:wrapSquare wrapText="bothSides"/>
+            <wp:docPr id="1172038594" name="Picture 1" descr="A screenshot of a computer&#10;&#10;AI-generated content may be incorrect."/>
+            <wp:cNvGraphicFramePr>
+              <a:graphicFrameLocks xmlns:a="http://schemas.openxmlformats.org/drawingml/2006/main" noChangeAspect="1"/>
+            </wp:cNvGraphicFramePr>
+            <a:graphic xmlns:a="http://schemas.openxmlformats.org/drawingml/2006/main">
+              <a:graphicData uri="http://schemas.openxmlformats.org/drawingml/2006/picture">
+                <pic:pic xmlns:pic="http://schemas.openxmlformats.org/drawingml/2006/picture">
+                  <pic:nvPicPr>
+                    <pic:cNvPr id="1172038594" name="Picture 1" descr="A screenshot of a computer&#10;&#10;AI-generated content may be incorrect."/>
+                    <pic:cNvPicPr/>
+                  </pic:nvPicPr>
+                  <pic:blipFill>
+                    <a:blip r:embed="rId11">
+                      <a:extLst>
+                        <a:ext uri="{28A0092B-C50C-407E-A947-70E740481C1C}">
+                          <a14:useLocalDpi xmlns:a14="http://schemas.microsoft.com/office/drawing/2010/main" val="0"/>
+                        </a:ext>
+                      </a:extLst>
+                    </a:blip>
+                    <a:stretch>
+                      <a:fillRect/>
+                    </a:stretch>
+                  </pic:blipFill>
+                  <pic:spPr>
+                    <a:xfrm>
+                      <a:off x="0" y="0"/>
+                      <a:ext cx="7391400" cy="2406015"/>
+                    </a:xfrm>
+                    <a:prstGeom prst="rect">
+                      <a:avLst/>
+                    </a:prstGeom>
+                  </pic:spPr>
+                </pic:pic>
+              </a:graphicData>
+            </a:graphic>
+            <wp14:sizeRelH relativeFrom="margin">
+              <wp14:pctWidth>0</wp14:pctWidth>
+            </wp14:sizeRelH>
+            <wp14:sizeRelV relativeFrom="margin">
+              <wp14:pctHeight>0</wp14:pctHeight>
+            </wp14:sizeRelV>
+          </wp:anchor>
+        </w:drawing>
+      </w:r>
+      <w:r>
+        <w:t>It enters the while loop and will continuously prompt the user to enter more grades, printing the number of grades currently entered. An array of values can be entered here as well.</w:t>
+      </w:r>
+    </w:p>
+    <w:p>
+      <w:r>
+        <w:t xml:space="preserve">Once at least 6 grades are read in, </w:t>
+      </w:r>
+      <w:r>
+        <w:t>the script</w:t>
+      </w:r>
+      <w:r>
+        <w:t xml:space="preserve"> print</w:t>
+      </w:r>
+      <w:r>
+        <w:t>s</w:t>
+      </w:r>
+      <w:r>
+        <w:t xml:space="preserve"> out all the grades, </w:t>
+      </w:r>
+      <w:proofErr w:type="gramStart"/>
+      <w:r>
+        <w:t>calculate</w:t>
+      </w:r>
+      <w:proofErr w:type="gramEnd"/>
+      <w:r>
+        <w:t xml:space="preserve"> and </w:t>
+      </w:r>
+      <w:proofErr w:type="gramStart"/>
+      <w:r>
+        <w:t>print</w:t>
+      </w:r>
+      <w:proofErr w:type="gramEnd"/>
+      <w:r>
+        <w:t xml:space="preserve"> the average, minimum, and maximum grades.</w:t>
+      </w:r>
+    </w:p>
+    <w:p/>
     <w:p/>
     <w:sectPr>
       <w:pgSz w:w="12240" w:h="15840"/>

</xml_diff>